<commit_message>
Modified one page test results based on Jamie's comments on Nov. 29
</commit_message>
<xml_diff>
--- a/stm/documents/sed_transport_processes/1_Page_Summary/12.03.2010/Advection_BiDirection_G_Dirichlet.docx
+++ b/stm/documents/sed_transport_processes/1_Page_Summary/12.03.2010/Advection_BiDirection_G_Dirichlet.docx
@@ -50,7 +50,19 @@
               <w:rPr>
                 <w:b/>
               </w:rPr>
-              <w:t xml:space="preserve">TEST: Advection for Uniform </w:t>
+              <w:t xml:space="preserve">TEST: Advection </w:t>
+            </w:r>
+            <w:r>
+              <w:rPr>
+                <w:b/>
+              </w:rPr>
+              <w:t>of</w:t>
+            </w:r>
+            <w:r>
+              <w:rPr>
+                <w:b/>
+              </w:rPr>
+              <w:t xml:space="preserve"> Uniform </w:t>
             </w:r>
             <w:r>
               <w:rPr>
@@ -398,7 +410,7 @@
                 <w:sz w:val="24"/>
                 <w:szCs w:val="24"/>
               </w:rPr>
-              <w:t xml:space="preserve"> flow</w:t>
+              <w:t>flow</w:t>
             </w:r>
             <w:r>
               <w:rPr>
@@ -475,7 +487,21 @@
                 <w:sz w:val="24"/>
                 <w:szCs w:val="24"/>
               </w:rPr>
-              <w:t>boundary condition, moves forward for T/2 and backward for T/2 and compares with the initial condition.</w:t>
+              <w:t xml:space="preserve">boundary condition, moves forward for T/2 and backward for T/2 and </w:t>
+            </w:r>
+            <w:r>
+              <w:rPr>
+                <w:sz w:val="24"/>
+                <w:szCs w:val="24"/>
+              </w:rPr>
+              <w:t xml:space="preserve">the result </w:t>
+            </w:r>
+            <w:r>
+              <w:rPr>
+                <w:sz w:val="24"/>
+                <w:szCs w:val="24"/>
+              </w:rPr>
+              <w:t>compares with the initial condition.</w:t>
             </w:r>
           </w:p>
         </w:tc>
@@ -2687,11 +2713,6 @@
               <w:bottom w:val="nil"/>
             </w:tcBorders>
           </w:tcPr>
-          <w:p>
-            <w:r>
-              <w:t>Plot of Results</w:t>
-            </w:r>
-          </w:p>
           <w:p/>
           <w:p/>
           <w:p/>
@@ -2702,6 +2723,7 @@
           <w:p/>
           <w:p/>
           <w:p/>
+          <w:p/>
         </w:tc>
       </w:tr>
       <w:tr>
@@ -2715,14 +2737,6 @@
             <w:shd w:val="clear" w:color="auto" w:fill="FFFFFF" w:themeFill="background1"/>
           </w:tcPr>
           <w:p>
-            <w:pPr>
-              <w:spacing w:before="60" w:after="60"/>
-            </w:pPr>
-            <w:r>
-              <w:t>Comments:</w:t>
-            </w:r>
-          </w:p>
-          <w:p>
             <w:r>
               <w:t xml:space="preserve">The initial </w:t>
             </w:r>
@@ -3026,11 +3040,18 @@
             <w:r>
               <w:t xml:space="preserve">Bottom Line: </w:t>
             </w:r>
-          </w:p>
-          <w:p>
-            <w:pPr>
-              <w:spacing w:before="60" w:after="60"/>
-            </w:pPr>
+            <w:r>
+              <w:t>Test passes defined criteria, results are 2</w:t>
+            </w:r>
+            <w:r>
+              <w:rPr>
+                <w:vertAlign w:val="superscript"/>
+              </w:rPr>
+              <w:t>nd</w:t>
+            </w:r>
+            <w:r>
+              <w:t xml:space="preserve"> order convergent and in the reasonable range of accuracy. </w:t>
+            </w:r>
           </w:p>
         </w:tc>
       </w:tr>
@@ -3647,7 +3668,7 @@
 </file>
 
 <file path=customXml/itemProps1.xml><?xml version="1.0" encoding="utf-8"?>
-<ds:datastoreItem xmlns:ds="http://schemas.openxmlformats.org/officeDocument/2006/customXml" ds:itemID="{E41E20C3-D88B-4C94-8CBC-41264BF47DA4}">
+<ds:datastoreItem xmlns:ds="http://schemas.openxmlformats.org/officeDocument/2006/customXml" ds:itemID="{CD4C99F5-595E-4515-87EB-B41272967DA0}">
   <ds:schemaRefs>
     <ds:schemaRef ds:uri="http://schemas.openxmlformats.org/officeDocument/2006/bibliography"/>
   </ds:schemaRefs>

</xml_diff>